<commit_message>
- Added Research Topic and website used - Verified the use of UDP to connect with a computer through wifi connection with a wireless router. - Make small change to ensure that UDP connection service would work correctly.
</commit_message>
<xml_diff>
--- a/Documentation/Research.docx
+++ b/Documentation/Research.docx
@@ -932,7 +932,7 @@
           <w:rFonts w:ascii="Calibri" w:hAnsi="Calibri" w:cs="Calibri"/>
         </w:rPr>
       </w:pPr>
-      <w:hyperlink r:id="rId24" w:history="1">
+      <w:hyperlink r:id="rId24" w:anchor="specifications" w:history="1">
         <w:r>
           <w:rPr>
             <w:rStyle w:val="Hyperlink"/>
@@ -948,8 +948,467 @@
           <w:rFonts w:ascii="Calibri" w:hAnsi="Calibri" w:cs="Calibri"/>
         </w:rPr>
       </w:pPr>
+    </w:p>
+    <w:p>
+      <w:pPr>
+        <w:rPr>
+          <w:rFonts w:ascii="Calibri" w:hAnsi="Calibri" w:cs="Calibri"/>
+        </w:rPr>
+      </w:pPr>
+    </w:p>
+    <w:p>
+      <w:pPr>
+        <w:rPr>
+          <w:rFonts w:ascii="Calibri" w:hAnsi="Calibri" w:cs="Calibri"/>
+          <w:b/>
+        </w:rPr>
+      </w:pPr>
+      <w:r>
+        <w:rPr>
+          <w:rFonts w:ascii="Calibri" w:hAnsi="Calibri" w:cs="Calibri"/>
+          <w:b/>
+        </w:rPr>
+        <w:t>Android</w:t>
+      </w:r>
+    </w:p>
+    <w:p>
+      <w:pPr>
+        <w:rPr>
+          <w:rFonts w:ascii="Calibri" w:hAnsi="Calibri" w:cs="Calibri"/>
+        </w:rPr>
+      </w:pPr>
+      <w:r>
+        <w:rPr>
+          <w:rFonts w:ascii="Calibri" w:hAnsi="Calibri" w:cs="Calibri"/>
+        </w:rPr>
+        <w:t>UDP Connection</w:t>
+      </w:r>
+    </w:p>
+    <w:p>
+      <w:pPr>
+        <w:rPr>
+          <w:rFonts w:ascii="Calibri" w:hAnsi="Calibri" w:cs="Calibri"/>
+        </w:rPr>
+      </w:pPr>
+      <w:hyperlink r:id="rId25" w:history="1">
+        <w:r>
+          <w:rPr>
+            <w:rStyle w:val="Hyperlink"/>
+            <w:rFonts w:ascii="Calibri" w:hAnsi="Calibri" w:cs="Calibri"/>
+          </w:rPr>
+          <w:t>https://stackoverflow.com/questions/11273197/error-message-java-net-socketexception-socket-failed-eacces-permission-denie/34413298</w:t>
+        </w:r>
+      </w:hyperlink>
+    </w:p>
+    <w:p>
+      <w:pPr>
+        <w:rPr>
+          <w:rFonts w:ascii="Calibri" w:hAnsi="Calibri" w:cs="Calibri"/>
+        </w:rPr>
+      </w:pPr>
+      <w:hyperlink r:id="rId26" w:history="1">
+        <w:r>
+          <w:rPr>
+            <w:rStyle w:val="Hyperlink"/>
+            <w:rFonts w:ascii="Calibri" w:hAnsi="Calibri" w:cs="Calibri"/>
+          </w:rPr>
+          <w:t>https://forums.xamarin.com/discussion/43786/how-to-get-permissions-for-udp-in-android-5-0-in-xamarin-forms</w:t>
+        </w:r>
+      </w:hyperlink>
+    </w:p>
+    <w:p>
+      <w:pPr>
+        <w:rPr>
+          <w:rFonts w:ascii="Calibri" w:hAnsi="Calibri" w:cs="Calibri"/>
+        </w:rPr>
+      </w:pPr>
+      <w:hyperlink r:id="rId27" w:history="1">
+        <w:r>
+          <w:rPr>
+            <w:rStyle w:val="Hyperlink"/>
+            <w:rFonts w:ascii="Calibri" w:hAnsi="Calibri" w:cs="Calibri"/>
+          </w:rPr>
+          <w:t>https://developer.android.com/reference/java/net/DatagramSocket</w:t>
+        </w:r>
+      </w:hyperlink>
+    </w:p>
+    <w:p>
+      <w:pPr>
+        <w:rPr>
+          <w:rFonts w:ascii="Calibri" w:hAnsi="Calibri" w:cs="Calibri"/>
+        </w:rPr>
+      </w:pPr>
+      <w:hyperlink r:id="rId28" w:history="1">
+        <w:r>
+          <w:rPr>
+            <w:rStyle w:val="Hyperlink"/>
+            <w:rFonts w:ascii="Calibri" w:hAnsi="Calibri" w:cs="Calibri"/>
+          </w:rPr>
+          <w:t>https://stackoverflow.com/questions/14630624/android-udp-socket-unable-to-send-data</w:t>
+        </w:r>
+      </w:hyperlink>
+    </w:p>
+    <w:p>
+      <w:pPr>
+        <w:rPr>
+          <w:rFonts w:ascii="Calibri" w:hAnsi="Calibri" w:cs="Calibri"/>
+        </w:rPr>
+      </w:pPr>
+      <w:hyperlink r:id="rId29" w:history="1">
+        <w:r>
+          <w:rPr>
+            <w:rStyle w:val="Hyperlink"/>
+            <w:rFonts w:ascii="Calibri" w:hAnsi="Calibri" w:cs="Calibri"/>
+          </w:rPr>
+          <w:t>https://stackoverflow.com/questions/5571744/java-convert-a-string-representing-an-ip-to-inetaddress</w:t>
+        </w:r>
+      </w:hyperlink>
+    </w:p>
+    <w:p>
+      <w:pPr>
+        <w:rPr>
+          <w:rFonts w:ascii="Calibri" w:hAnsi="Calibri" w:cs="Calibri"/>
+        </w:rPr>
+      </w:pPr>
+      <w:hyperlink r:id="rId30" w:history="1">
+        <w:r>
+          <w:rPr>
+            <w:rStyle w:val="Hyperlink"/>
+            <w:rFonts w:ascii="Calibri" w:hAnsi="Calibri" w:cs="Calibri"/>
+          </w:rPr>
+          <w:t>https://developer.android.com/reference/java/net/InetAddress.html#getByName(java.lang.String)</w:t>
+        </w:r>
+      </w:hyperlink>
+    </w:p>
+    <w:p>
+      <w:pPr>
+        <w:rPr>
+          <w:rFonts w:ascii="Calibri" w:hAnsi="Calibri" w:cs="Calibri"/>
+        </w:rPr>
+      </w:pPr>
+    </w:p>
+    <w:p>
+      <w:pPr>
+        <w:rPr>
+          <w:rFonts w:ascii="Calibri" w:hAnsi="Calibri" w:cs="Calibri"/>
+        </w:rPr>
+      </w:pPr>
+      <w:r>
+        <w:rPr>
+          <w:rFonts w:ascii="Calibri" w:hAnsi="Calibri" w:cs="Calibri"/>
+        </w:rPr>
+        <w:t>UDP Broadcast</w:t>
+      </w:r>
+    </w:p>
+    <w:p>
+      <w:pPr>
+        <w:rPr>
+          <w:rFonts w:ascii="Calibri" w:hAnsi="Calibri" w:cs="Calibri"/>
+        </w:rPr>
+      </w:pPr>
+      <w:hyperlink r:id="rId31" w:history="1">
+        <w:r>
+          <w:rPr>
+            <w:rStyle w:val="Hyperlink"/>
+            <w:rFonts w:ascii="Calibri" w:hAnsi="Calibri" w:cs="Calibri"/>
+          </w:rPr>
+          <w:t>https://www.baeldung.com/udp-in-java</w:t>
+        </w:r>
+      </w:hyperlink>
+    </w:p>
+    <w:p>
+      <w:pPr>
+        <w:rPr>
+          <w:rFonts w:ascii="Calibri" w:hAnsi="Calibri" w:cs="Calibri"/>
+        </w:rPr>
+      </w:pPr>
+      <w:hyperlink r:id="rId32" w:history="1">
+        <w:r>
+          <w:rPr>
+            <w:rStyle w:val="Hyperlink"/>
+            <w:rFonts w:ascii="Calibri" w:hAnsi="Calibri" w:cs="Calibri"/>
+          </w:rPr>
+          <w:t>https://www.baeldung.com/java-broadcast-multicast</w:t>
+        </w:r>
+      </w:hyperlink>
+    </w:p>
+    <w:p>
+      <w:pPr>
+        <w:rPr>
+          <w:rFonts w:ascii="Calibri" w:hAnsi="Calibri" w:cs="Calibri"/>
+        </w:rPr>
+      </w:pPr>
+    </w:p>
+    <w:p>
+      <w:pPr>
+        <w:rPr>
+          <w:rFonts w:ascii="Calibri" w:hAnsi="Calibri" w:cs="Calibri"/>
+        </w:rPr>
+      </w:pPr>
+      <w:r>
+        <w:rPr>
+          <w:rFonts w:ascii="Calibri" w:hAnsi="Calibri" w:cs="Calibri"/>
+        </w:rPr>
+        <w:t>Graph View for data visualization</w:t>
+      </w:r>
+    </w:p>
+    <w:p>
+      <w:pPr>
+        <w:rPr>
+          <w:rFonts w:ascii="Calibri" w:hAnsi="Calibri" w:cs="Calibri"/>
+        </w:rPr>
+      </w:pPr>
+      <w:hyperlink r:id="rId33" w:history="1">
+        <w:r>
+          <w:rPr>
+            <w:rStyle w:val="Hyperlink"/>
+            <w:rFonts w:ascii="Calibri" w:hAnsi="Calibri" w:cs="Calibri"/>
+          </w:rPr>
+          <w:t>http://www.android-graphview.org/</w:t>
+        </w:r>
+      </w:hyperlink>
+    </w:p>
+    <w:p>
+      <w:pPr>
+        <w:rPr>
+          <w:rFonts w:ascii="Calibri" w:hAnsi="Calibri" w:cs="Calibri"/>
+        </w:rPr>
+      </w:pPr>
+    </w:p>
+    <w:p>
+      <w:pPr>
+        <w:rPr>
+          <w:rFonts w:ascii="Calibri" w:hAnsi="Calibri" w:cs="Calibri"/>
+        </w:rPr>
+      </w:pPr>
+      <w:r>
+        <w:rPr>
+          <w:rFonts w:ascii="Calibri" w:hAnsi="Calibri" w:cs="Calibri"/>
+        </w:rPr>
+        <w:t>Bound Service</w:t>
+      </w:r>
+    </w:p>
+    <w:p>
+      <w:pPr>
+        <w:rPr>
+          <w:rFonts w:ascii="Calibri" w:hAnsi="Calibri" w:cs="Calibri"/>
+        </w:rPr>
+      </w:pPr>
+      <w:hyperlink r:id="rId34" w:history="1">
+        <w:r>
+          <w:rPr>
+            <w:rStyle w:val="Hyperlink"/>
+            <w:rFonts w:ascii="Calibri" w:hAnsi="Calibri" w:cs="Calibri"/>
+          </w:rPr>
+          <w:t>https://android.googlesource.com/platform/development/+/master/samples/ApiDemos/src/com/example/android/apis/app/MessengerServiceActivities.java</w:t>
+        </w:r>
+      </w:hyperlink>
+    </w:p>
+    <w:p>
+      <w:pPr>
+        <w:rPr>
+          <w:rFonts w:ascii="Calibri" w:hAnsi="Calibri" w:cs="Calibri"/>
+        </w:rPr>
+      </w:pPr>
+      <w:hyperlink r:id="rId35" w:history="1">
+        <w:r>
+          <w:rPr>
+            <w:rStyle w:val="Hyperlink"/>
+            <w:rFonts w:ascii="Calibri" w:hAnsi="Calibri" w:cs="Calibri"/>
+          </w:rPr>
+          <w:t>https://android.googlesource.com/platform/development/+/master/samples/ApiDemos/src/com/example/android/apis/app/MessengerService.java</w:t>
+        </w:r>
+      </w:hyperlink>
+    </w:p>
+    <w:p>
+      <w:pPr>
+        <w:rPr>
+          <w:rFonts w:ascii="Calibri" w:hAnsi="Calibri" w:cs="Calibri"/>
+        </w:rPr>
+      </w:pPr>
+      <w:hyperlink r:id="rId36" w:history="1">
+        <w:r>
+          <w:rPr>
+            <w:rStyle w:val="Hyperlink"/>
+            <w:rFonts w:ascii="Calibri" w:hAnsi="Calibri" w:cs="Calibri"/>
+          </w:rPr>
+          <w:t>https://developer.android.com/guide/components/bound-services</w:t>
+        </w:r>
+      </w:hyperlink>
+    </w:p>
+    <w:p>
+      <w:pPr>
+        <w:rPr>
+          <w:rFonts w:ascii="Calibri" w:hAnsi="Calibri" w:cs="Calibri"/>
+        </w:rPr>
+      </w:pPr>
+    </w:p>
+    <w:p>
+      <w:pPr>
+        <w:rPr>
+          <w:rFonts w:ascii="Calibri" w:hAnsi="Calibri" w:cs="Calibri"/>
+        </w:rPr>
+      </w:pPr>
+      <w:r>
+        <w:rPr>
+          <w:rFonts w:ascii="Calibri" w:hAnsi="Calibri" w:cs="Calibri"/>
+        </w:rPr>
+        <w:t>Service General</w:t>
+      </w:r>
+    </w:p>
+    <w:p>
+      <w:pPr>
+        <w:rPr>
+          <w:rFonts w:ascii="Calibri" w:hAnsi="Calibri" w:cs="Calibri"/>
+        </w:rPr>
+      </w:pPr>
+      <w:hyperlink r:id="rId37" w:history="1">
+        <w:r>
+          <w:rPr>
+            <w:rStyle w:val="Hyperlink"/>
+            <w:rFonts w:ascii="Calibri" w:hAnsi="Calibri" w:cs="Calibri"/>
+          </w:rPr>
+          <w:t>https://developer.android.com/guide/topics/manifest/service-element</w:t>
+        </w:r>
+      </w:hyperlink>
+    </w:p>
+    <w:p>
+      <w:pPr>
+        <w:rPr>
+          <w:rFonts w:ascii="Calibri" w:hAnsi="Calibri" w:cs="Calibri"/>
+        </w:rPr>
+      </w:pPr>
+      <w:hyperlink r:id="rId38" w:history="1">
+        <w:r>
+          <w:rPr>
+            <w:rStyle w:val="Hyperlink"/>
+            <w:rFonts w:ascii="Calibri" w:hAnsi="Calibri" w:cs="Calibri"/>
+          </w:rPr>
+          <w:t>https://developer.android.com/guide/components/services</w:t>
+        </w:r>
+      </w:hyperlink>
+    </w:p>
+    <w:p>
+      <w:pPr>
+        <w:rPr>
+          <w:rFonts w:ascii="Calibri" w:hAnsi="Calibri" w:cs="Calibri"/>
+        </w:rPr>
+      </w:pPr>
+      <w:hyperlink r:id="rId39" w:history="1">
+        <w:r>
+          <w:rPr>
+            <w:rStyle w:val="Hyperlink"/>
+            <w:rFonts w:ascii="Calibri" w:hAnsi="Calibri" w:cs="Calibri"/>
+          </w:rPr>
+          <w:t>https://developer.android.com/reference/android/app/Service</w:t>
+        </w:r>
+      </w:hyperlink>
+    </w:p>
+    <w:p>
+      <w:pPr>
+        <w:rPr>
+          <w:rFonts w:ascii="Calibri" w:hAnsi="Calibri" w:cs="Calibri"/>
+        </w:rPr>
+      </w:pPr>
+    </w:p>
+    <w:p>
+      <w:pPr>
+        <w:rPr>
+          <w:rFonts w:ascii="Calibri" w:hAnsi="Calibri" w:cs="Calibri"/>
+        </w:rPr>
+      </w:pPr>
+      <w:r>
+        <w:rPr>
+          <w:rFonts w:ascii="Calibri" w:hAnsi="Calibri" w:cs="Calibri"/>
+        </w:rPr>
+        <w:t>Background Work:</w:t>
+      </w:r>
+    </w:p>
+    <w:p>
+      <w:pPr>
+        <w:rPr>
+          <w:rFonts w:ascii="Calibri" w:hAnsi="Calibri" w:cs="Calibri"/>
+        </w:rPr>
+      </w:pPr>
+      <w:hyperlink r:id="rId40" w:history="1">
+        <w:r>
+          <w:rPr>
+            <w:rStyle w:val="Hyperlink"/>
+            <w:rFonts w:ascii="Calibri" w:hAnsi="Calibri" w:cs="Calibri"/>
+          </w:rPr>
+          <w:t>https://developer.android.com/guide/background/</w:t>
+        </w:r>
+      </w:hyperlink>
+    </w:p>
+    <w:p>
+      <w:pPr>
+        <w:rPr>
+          <w:rFonts w:ascii="Calibri" w:hAnsi="Calibri" w:cs="Calibri"/>
+        </w:rPr>
+      </w:pPr>
+    </w:p>
+    <w:p>
+      <w:pPr>
+        <w:rPr>
+          <w:rFonts w:ascii="Calibri" w:hAnsi="Calibri" w:cs="Calibri"/>
+        </w:rPr>
+      </w:pPr>
+      <w:r>
+        <w:rPr>
+          <w:rFonts w:ascii="Calibri" w:hAnsi="Calibri" w:cs="Calibri"/>
+        </w:rPr>
+        <w:t>Handler and Service Communication</w:t>
+      </w:r>
       <w:bookmarkStart w:id="0" w:name="_GoBack"/>
       <w:bookmarkEnd w:id="0"/>
+    </w:p>
+    <w:p>
+      <w:pPr>
+        <w:rPr>
+          <w:rFonts w:ascii="Calibri" w:hAnsi="Calibri" w:cs="Calibri"/>
+        </w:rPr>
+      </w:pPr>
+      <w:hyperlink r:id="rId41" w:history="1">
+        <w:r>
+          <w:rPr>
+            <w:rStyle w:val="Hyperlink"/>
+            <w:rFonts w:ascii="Calibri" w:hAnsi="Calibri" w:cs="Calibri"/>
+          </w:rPr>
+          <w:t>https://blog.mindorks.com/android-core-looper-handler-and-handlerthread-bd54d69fe91a</w:t>
+        </w:r>
+      </w:hyperlink>
+    </w:p>
+    <w:p>
+      <w:pPr>
+        <w:rPr>
+          <w:rFonts w:ascii="Calibri" w:hAnsi="Calibri" w:cs="Calibri"/>
+        </w:rPr>
+      </w:pPr>
+      <w:hyperlink r:id="rId42" w:history="1">
+        <w:r>
+          <w:rPr>
+            <w:rStyle w:val="Hyperlink"/>
+            <w:rFonts w:ascii="Calibri" w:hAnsi="Calibri" w:cs="Calibri"/>
+          </w:rPr>
+          <w:t>https://blog.heckel.xyz/2012/06/10/android-example-communication-between-activity-and-service-using-messaging/</w:t>
+        </w:r>
+      </w:hyperlink>
+    </w:p>
+    <w:p>
+      <w:pPr>
+        <w:rPr>
+          <w:rFonts w:ascii="Calibri" w:hAnsi="Calibri" w:cs="Calibri"/>
+        </w:rPr>
+      </w:pPr>
+      <w:hyperlink r:id="rId43" w:history="1">
+        <w:r>
+          <w:rPr>
+            <w:rStyle w:val="Hyperlink"/>
+            <w:rFonts w:ascii="Calibri" w:hAnsi="Calibri" w:cs="Calibri"/>
+          </w:rPr>
+          <w:t>https://developer.android.com/training/multiple-threads/communicate-ui</w:t>
+        </w:r>
+      </w:hyperlink>
     </w:p>
     <w:p>
       <w:pPr>

</xml_diff>